<commit_message>
HCAI content update Day 1 - 4
</commit_message>
<xml_diff>
--- a/docs/Study Content/Human-Centered Artificial Intelligence/Assets/Module description - HCAI_TQP-iteration.docx
+++ b/docs/Study Content/Human-Centered Artificial Intelligence/Assets/Module description - HCAI_TQP-iteration.docx
@@ -2511,9 +2511,30 @@
                 <w:p>
                   <w:pPr>
                     <w:pStyle w:val="Normal0"/>
+                    <w:pBdr>
+                      <w:top w:val="nil"/>
+                      <w:left w:val="nil"/>
+                      <w:bottom w:val="nil"/>
+                      <w:right w:val="nil"/>
+                      <w:between w:val="nil"/>
+                    </w:pBdr>
+                    <w:rPr>
+                      <w:color w:val="000000"/>
+                    </w:rPr>
                   </w:pPr>
                   <w:r>
-                    <w:t>Interaction fundamentals:</w:t>
+                    <w:rPr>
+                      <w:color w:val="000000"/>
+                    </w:rPr>
+                    <w:t>Interaction and information processing</w:t>
+                  </w:r>
+                </w:p>
+                <w:p>
+                  <w:pPr>
+                    <w:pStyle w:val="Normal0"/>
+                  </w:pPr>
+                  <w:r>
+                    <w:t>fundamentals:</w:t>
                   </w:r>
                 </w:p>
                 <w:p>
@@ -2537,33 +2558,9 @@
                   <w:r>
                     <w:rPr>
                       <w:color w:val="000000"/>
+                      <w:lang w:val="en-NL"/>
                     </w:rPr>
-                    <w:t>What is interaction?</w:t>
-                  </w:r>
-                </w:p>
-                <w:p>
-                  <w:pPr>
-                    <w:pStyle w:val="Normal0"/>
-                    <w:numPr>
-                      <w:ilvl w:val="0"/>
-                      <w:numId w:val="2"/>
-                    </w:numPr>
-                    <w:pBdr>
-                      <w:top w:val="nil"/>
-                      <w:left w:val="nil"/>
-                      <w:bottom w:val="nil"/>
-                      <w:right w:val="nil"/>
-                      <w:between w:val="nil"/>
-                    </w:pBdr>
-                    <w:rPr>
-                      <w:color w:val="000000"/>
-                    </w:rPr>
-                  </w:pPr>
-                  <w:r>
-                    <w:rPr>
-                      <w:color w:val="000000"/>
-                    </w:rPr>
-                    <w:t>Interaction and information processing</w:t>
+                    <w:t>Information and the user: Extended Mind Hypothesis &amp; Network Enabled Cognition</w:t>
                   </w:r>
                 </w:p>
                 <w:p>
@@ -2577,8 +2574,25 @@
                   <w:r>
                     <w:rPr>
                       <w:color w:val="000000"/>
+                      <w:lang w:val="en-NL"/>
                     </w:rPr>
-                    <w:t>Data and interaction</w:t>
+                    <w:t>High-Level Design Techniques: Design Thinking &amp; Divergent-Covergent Design</w:t>
+                  </w:r>
+                </w:p>
+                <w:p>
+                  <w:pPr>
+                    <w:pStyle w:val="Normal0"/>
+                    <w:numPr>
+                      <w:ilvl w:val="0"/>
+                      <w:numId w:val="6"/>
+                    </w:numPr>
+                  </w:pPr>
+                  <w:r>
+                    <w:rPr>
+                      <w:color w:val="000000"/>
+                      <w:lang w:val="en-NL"/>
+                    </w:rPr>
+                    <w:t>Workshop High-Level Design of Application</w:t>
                   </w:r>
                 </w:p>
               </w:tc>
@@ -2652,13 +2666,43 @@
                     </w:numPr>
                   </w:pPr>
                   <w:r>
+                    <w:rPr>
+                      <w:lang w:val="en-NL"/>
+                    </w:rPr>
+                    <w:t>Peer-Review High-Level Design of Application</w:t>
+                  </w:r>
+                </w:p>
+                <w:p>
+                  <w:pPr>
+                    <w:pStyle w:val="Normal0"/>
+                    <w:numPr>
+                      <w:ilvl w:val="0"/>
+                      <w:numId w:val="6"/>
+                    </w:numPr>
+                  </w:pPr>
+                  <w:r>
                     <w:t>Discussion</w:t>
                   </w:r>
                   <w:r>
                     <w:t xml:space="preserve"> in groups</w:t>
                   </w:r>
                   <w:r>
-                    <w:t>: Risk-Assessment of disruptive technologies – They find their topic and make a presentation</w:t>
+                    <w:t>: Risk</w:t>
+                  </w:r>
+                  <w:r>
+                    <w:rPr>
+                      <w:lang w:val="en-NL"/>
+                    </w:rPr>
+                    <w:t>s &amp; stages</w:t>
+                  </w:r>
+                  <w:r>
+                    <w:t xml:space="preserve"> of disruptive technologies </w:t>
+                  </w:r>
+                  <w:r>
+                    <w:rPr>
+                      <w:lang w:val="en-NL"/>
+                    </w:rPr>
+                    <w:t>– Interactive lecture</w:t>
                   </w:r>
                 </w:p>
                 <w:p>
@@ -2685,6 +2729,13 @@
                       <w:lang w:val="en-NL"/>
                     </w:rPr>
                     <w:t>GDPR checklist</w:t>
+                  </w:r>
+                  <w:r>
+                    <w:rPr>
+                      <w:color w:val="000000"/>
+                      <w:lang w:val="en-NL"/>
+                    </w:rPr>
+                    <w:t xml:space="preserve"> on high-level design of application</w:t>
                   </w:r>
                 </w:p>
               </w:tc>
@@ -3001,19 +3052,7 @@
                       <w:rPr>
                         <w:rStyle w:val="Hyperlink"/>
                       </w:rPr>
-                      <w:t>Esse</w:t>
-                    </w:r>
-                    <w:r>
-                      <w:rPr>
-                        <w:rStyle w:val="Hyperlink"/>
-                      </w:rPr>
-                      <w:t>n</w:t>
-                    </w:r>
-                    <w:r>
-                      <w:rPr>
-                        <w:rStyle w:val="Hyperlink"/>
-                      </w:rPr>
-                      <w:t>tials 1-3</w:t>
+                      <w:t>Essentials 1-3</w:t>
                     </w:r>
                   </w:hyperlink>
                 </w:p>
@@ -3036,6 +3075,7 @@
                     <w:pStyle w:val="Normal0"/>
                   </w:pPr>
                   <w:r>
+                    <w:lastRenderedPageBreak/>
                     <w:t>7</w:t>
                   </w:r>
                 </w:p>
@@ -3262,7 +3302,6 @@
                     <w:rPr>
                       <w:color w:val="000000"/>
                     </w:rPr>
-                    <w:lastRenderedPageBreak/>
                     <w:t>Deploying the prototype</w:t>
                   </w:r>
                 </w:p>
@@ -3285,7 +3324,6 @@
                     <w:pStyle w:val="Normal0"/>
                   </w:pPr>
                   <w:r>
-                    <w:lastRenderedPageBreak/>
                     <w:t>8</w:t>
                   </w:r>
                 </w:p>
@@ -6986,12 +7024,9 @@
 </file>
 
 <file path=customXml/item2.xml><?xml version="1.0" encoding="utf-8"?>
-<?mso-contentType ?>
-<FormTemplates xmlns="http://schemas.microsoft.com/sharepoint/v3/contenttype/forms">
-  <Display>DocumentLibraryForm</Display>
-  <Edit>DocumentLibraryForm</Edit>
-  <New>DocumentLibraryForm</New>
-</FormTemplates>
+<p:properties xmlns:p="http://schemas.microsoft.com/office/2006/metadata/properties" xmlns:xsi="http://www.w3.org/2001/XMLSchema-instance" xmlns:pc="http://schemas.microsoft.com/office/infopath/2007/PartnerControls">
+  <documentManagement/>
+</p:properties>
 </file>
 
 <file path=customXml/item3.xml><?xml version="1.0" encoding="utf-8"?>
@@ -7179,9 +7214,12 @@
 </file>
 
 <file path=customXml/item4.xml><?xml version="1.0" encoding="utf-8"?>
-<p:properties xmlns:p="http://schemas.microsoft.com/office/2006/metadata/properties" xmlns:xsi="http://www.w3.org/2001/XMLSchema-instance" xmlns:pc="http://schemas.microsoft.com/office/infopath/2007/PartnerControls">
-  <documentManagement/>
-</p:properties>
+<?mso-contentType ?>
+<FormTemplates xmlns="http://schemas.microsoft.com/sharepoint/v3/contenttype/forms">
+  <Display>DocumentLibraryForm</Display>
+  <Edit>DocumentLibraryForm</Edit>
+  <New>DocumentLibraryForm</New>
+</FormTemplates>
 </file>
 
 <file path=customXml/itemProps1.xml><?xml version="1.0" encoding="utf-8"?>
@@ -7194,9 +7232,10 @@
 </file>
 
 <file path=customXml/itemProps2.xml><?xml version="1.0" encoding="utf-8"?>
-<ds:datastoreItem xmlns:ds="http://schemas.openxmlformats.org/officeDocument/2006/customXml" ds:itemID="{1906D0AC-4D82-4418-889A-753234FEFEF4}">
+<ds:datastoreItem xmlns:ds="http://schemas.openxmlformats.org/officeDocument/2006/customXml" ds:itemID="{DDF57990-4A1D-4A8F-ABE0-E0EAE0B7853A}">
   <ds:schemaRefs>
-    <ds:schemaRef ds:uri="http://schemas.microsoft.com/sharepoint/v3/contenttype/forms"/>
+    <ds:schemaRef ds:uri="http://schemas.microsoft.com/office/2006/metadata/properties"/>
+    <ds:schemaRef ds:uri="http://schemas.microsoft.com/office/infopath/2007/PartnerControls"/>
   </ds:schemaRefs>
 </ds:datastoreItem>
 </file>
@@ -7220,10 +7259,9 @@
 </file>
 
 <file path=customXml/itemProps4.xml><?xml version="1.0" encoding="utf-8"?>
-<ds:datastoreItem xmlns:ds="http://schemas.openxmlformats.org/officeDocument/2006/customXml" ds:itemID="{DDF57990-4A1D-4A8F-ABE0-E0EAE0B7853A}">
+<ds:datastoreItem xmlns:ds="http://schemas.openxmlformats.org/officeDocument/2006/customXml" ds:itemID="{1906D0AC-4D82-4418-889A-753234FEFEF4}">
   <ds:schemaRefs>
-    <ds:schemaRef ds:uri="http://schemas.microsoft.com/office/2006/metadata/properties"/>
-    <ds:schemaRef ds:uri="http://schemas.microsoft.com/office/infopath/2007/PartnerControls"/>
+    <ds:schemaRef ds:uri="http://schemas.microsoft.com/sharepoint/v3/contenttype/forms"/>
   </ds:schemaRefs>
 </ds:datastoreItem>
 </file>
</xml_diff>

<commit_message>
HCAI: Day 5 finalization
</commit_message>
<xml_diff>
--- a/docs/Study Content/Human-Centered Artificial Intelligence/Assets/Module description - HCAI_TQP-iteration.docx
+++ b/docs/Study Content/Human-Centered Artificial Intelligence/Assets/Module description - HCAI_TQP-iteration.docx
@@ -2995,31 +2995,6 @@
                     <w:rPr>
                       <w:color w:val="000000"/>
                     </w:rPr>
-                    <w:t>User feedback</w:t>
-                  </w:r>
-                </w:p>
-                <w:p>
-                  <w:pPr>
-                    <w:pStyle w:val="Normal0"/>
-                    <w:numPr>
-                      <w:ilvl w:val="0"/>
-                      <w:numId w:val="2"/>
-                    </w:numPr>
-                    <w:pBdr>
-                      <w:top w:val="nil"/>
-                      <w:left w:val="nil"/>
-                      <w:bottom w:val="nil"/>
-                      <w:right w:val="nil"/>
-                      <w:between w:val="nil"/>
-                    </w:pBdr>
-                    <w:rPr>
-                      <w:color w:val="000000"/>
-                    </w:rPr>
-                  </w:pPr>
-                  <w:r>
-                    <w:rPr>
-                      <w:color w:val="000000"/>
-                    </w:rPr>
                     <w:t>Wireframe: Install Proto</w:t>
                   </w:r>
                 </w:p>
@@ -3075,7 +3050,6 @@
                     <w:pStyle w:val="Normal0"/>
                   </w:pPr>
                   <w:r>
-                    <w:lastRenderedPageBreak/>
                     <w:t>7</w:t>
                   </w:r>
                 </w:p>
@@ -3128,6 +3102,7 @@
                     </w:numPr>
                   </w:pPr>
                   <w:r>
+                    <w:lastRenderedPageBreak/>
                     <w:t>Wizzard of Ozz workshop</w:t>
                   </w:r>
                 </w:p>
@@ -3181,6 +3156,7 @@
                     <w:pStyle w:val="Normal0"/>
                   </w:pPr>
                   <w:r>
+                    <w:lastRenderedPageBreak/>
                     <w:t>8</w:t>
                   </w:r>
                 </w:p>
@@ -3222,6 +3198,31 @@
                   </w:pPr>
                   <w:r>
                     <w:t>Interface Design: Build a wireframe - Building</w:t>
+                  </w:r>
+                </w:p>
+                <w:p>
+                  <w:pPr>
+                    <w:pStyle w:val="Normal0"/>
+                    <w:numPr>
+                      <w:ilvl w:val="0"/>
+                      <w:numId w:val="2"/>
+                    </w:numPr>
+                    <w:pBdr>
+                      <w:top w:val="nil"/>
+                      <w:left w:val="nil"/>
+                      <w:bottom w:val="nil"/>
+                      <w:right w:val="nil"/>
+                      <w:between w:val="nil"/>
+                    </w:pBdr>
+                    <w:rPr>
+                      <w:color w:val="000000"/>
+                    </w:rPr>
+                  </w:pPr>
+                  <w:r>
+                    <w:rPr>
+                      <w:color w:val="000000"/>
+                    </w:rPr>
+                    <w:t>User feedback</w:t>
                   </w:r>
                 </w:p>
                 <w:p>

</xml_diff>

<commit_message>
HCAI - Update Module Description
</commit_message>
<xml_diff>
--- a/docs/Study Content/Human-Centered Artificial Intelligence/Assets/Module description - HCAI_TQP-iteration.docx
+++ b/docs/Study Content/Human-Centered Artificial Intelligence/Assets/Module description - HCAI_TQP-iteration.docx
@@ -99,7 +99,27 @@
                 <w:sz w:val="20"/>
                 <w:szCs w:val="20"/>
               </w:rPr>
-              <w:t> Human-Centered Artificial Intelligence: Introduction, Design &amp; Interaction</w:t>
+              <w:t> Human-</w:t>
+            </w:r>
+            <w:proofErr w:type="spellStart"/>
+            <w:r>
+              <w:rPr>
+                <w:rFonts w:ascii="Calibri" w:eastAsia="Calibri" w:hAnsi="Calibri" w:cs="Calibri"/>
+                <w:color w:val="000000"/>
+                <w:sz w:val="20"/>
+                <w:szCs w:val="20"/>
+              </w:rPr>
+              <w:t>Centered</w:t>
+            </w:r>
+            <w:proofErr w:type="spellEnd"/>
+            <w:r>
+              <w:rPr>
+                <w:rFonts w:ascii="Calibri" w:eastAsia="Calibri" w:hAnsi="Calibri" w:cs="Calibri"/>
+                <w:color w:val="000000"/>
+                <w:sz w:val="20"/>
+                <w:szCs w:val="20"/>
+              </w:rPr>
+              <w:t xml:space="preserve"> Artificial Intelligence: Introduction, Design &amp; Interaction</w:t>
             </w:r>
           </w:p>
           <w:p>
@@ -120,7 +140,47 @@
                 <w:sz w:val="20"/>
                 <w:szCs w:val="20"/>
               </w:rPr>
-              <w:t>The objectives of this module are to introduce students to human-centered artificial intelligence, its process and value in designing interactive computing systems. Starting from a human perspective; AI helping humans, and making choices with the user always at the center of the design and development process. After this module, students have developed an appreciation of the value to focus early on users’ needs and context in order to achieve better results when it comes to the fit of a technical system in people’s everyday lives.</w:t>
+              <w:t>The objectives of this module are to introduce students to human-</w:t>
+            </w:r>
+            <w:proofErr w:type="spellStart"/>
+            <w:r>
+              <w:rPr>
+                <w:rFonts w:ascii="Calibri" w:eastAsia="Calibri" w:hAnsi="Calibri" w:cs="Calibri"/>
+                <w:color w:val="000000"/>
+                <w:sz w:val="20"/>
+                <w:szCs w:val="20"/>
+              </w:rPr>
+              <w:t>centered</w:t>
+            </w:r>
+            <w:proofErr w:type="spellEnd"/>
+            <w:r>
+              <w:rPr>
+                <w:rFonts w:ascii="Calibri" w:eastAsia="Calibri" w:hAnsi="Calibri" w:cs="Calibri"/>
+                <w:color w:val="000000"/>
+                <w:sz w:val="20"/>
+                <w:szCs w:val="20"/>
+              </w:rPr>
+              <w:t xml:space="preserve"> artificial intelligence, its process and value in designing interactive computing systems. Starting from a human perspective; AI helping humans, and making choices with the user always at the </w:t>
+            </w:r>
+            <w:proofErr w:type="spellStart"/>
+            <w:r>
+              <w:rPr>
+                <w:rFonts w:ascii="Calibri" w:eastAsia="Calibri" w:hAnsi="Calibri" w:cs="Calibri"/>
+                <w:color w:val="000000"/>
+                <w:sz w:val="20"/>
+                <w:szCs w:val="20"/>
+              </w:rPr>
+              <w:t>center</w:t>
+            </w:r>
+            <w:proofErr w:type="spellEnd"/>
+            <w:r>
+              <w:rPr>
+                <w:rFonts w:ascii="Calibri" w:eastAsia="Calibri" w:hAnsi="Calibri" w:cs="Calibri"/>
+                <w:color w:val="000000"/>
+                <w:sz w:val="20"/>
+                <w:szCs w:val="20"/>
+              </w:rPr>
+              <w:t xml:space="preserve"> of the design and development process. After this module, students have developed an appreciation of the value to focus early on users’ needs and context in order to achieve better results when it comes to the fit of a technical system in people’s everyday lives.</w:t>
             </w:r>
           </w:p>
         </w:tc>
@@ -258,7 +318,27 @@
                 <w:sz w:val="20"/>
                 <w:szCs w:val="20"/>
               </w:rPr>
-              <w:t>Human-Centered Artificial Intelligence: User Experience Design</w:t>
+              <w:t>Human-</w:t>
+            </w:r>
+            <w:proofErr w:type="spellStart"/>
+            <w:r>
+              <w:rPr>
+                <w:rFonts w:ascii="Calibri" w:eastAsia="Calibri" w:hAnsi="Calibri" w:cs="Calibri"/>
+                <w:color w:val="000000"/>
+                <w:sz w:val="20"/>
+                <w:szCs w:val="20"/>
+              </w:rPr>
+              <w:t>Centered</w:t>
+            </w:r>
+            <w:proofErr w:type="spellEnd"/>
+            <w:r>
+              <w:rPr>
+                <w:rFonts w:ascii="Calibri" w:eastAsia="Calibri" w:hAnsi="Calibri" w:cs="Calibri"/>
+                <w:color w:val="000000"/>
+                <w:sz w:val="20"/>
+                <w:szCs w:val="20"/>
+              </w:rPr>
+              <w:t xml:space="preserve"> Artificial Intelligence: User Experience Design</w:t>
             </w:r>
           </w:p>
         </w:tc>
@@ -401,7 +481,25 @@
                 <w:sz w:val="20"/>
                 <w:szCs w:val="20"/>
               </w:rPr>
-              <w:t>The ability to design human-centered artificial intelligence applications.</w:t>
+              <w:t>The ability to design human-</w:t>
+            </w:r>
+            <w:proofErr w:type="spellStart"/>
+            <w:r>
+              <w:rPr>
+                <w:rFonts w:ascii="Calibri" w:eastAsia="Calibri" w:hAnsi="Calibri" w:cs="Calibri"/>
+                <w:sz w:val="20"/>
+                <w:szCs w:val="20"/>
+              </w:rPr>
+              <w:t>centered</w:t>
+            </w:r>
+            <w:proofErr w:type="spellEnd"/>
+            <w:r>
+              <w:rPr>
+                <w:rFonts w:ascii="Calibri" w:eastAsia="Calibri" w:hAnsi="Calibri" w:cs="Calibri"/>
+                <w:sz w:val="20"/>
+                <w:szCs w:val="20"/>
+              </w:rPr>
+              <w:t xml:space="preserve"> artificial intelligence applications.</w:t>
             </w:r>
           </w:p>
         </w:tc>
@@ -751,6 +849,7 @@
               </w:rPr>
               <w:t xml:space="preserve"> iterative</w:t>
             </w:r>
+            <w:proofErr w:type="spellStart"/>
             <w:r>
               <w:rPr>
                 <w:rFonts w:ascii="Open Sans" w:eastAsia="Open Sans" w:hAnsi="Open Sans" w:cs="Open Sans"/>
@@ -760,6 +859,7 @@
               </w:rPr>
               <w:t>ly</w:t>
             </w:r>
+            <w:proofErr w:type="spellEnd"/>
             <w:r>
               <w:rPr>
                 <w:rFonts w:ascii="Open Sans" w:eastAsia="Open Sans" w:hAnsi="Open Sans" w:cs="Open Sans"/>
@@ -1495,16 +1595,56 @@
                 <w:sz w:val="20"/>
                 <w:szCs w:val="20"/>
               </w:rPr>
-              <w:t xml:space="preserve">Student-centered learning: </w:t>
-            </w:r>
-            <w:r>
-              <w:rPr>
-                <w:rFonts w:ascii="Calibri" w:eastAsia="Calibri" w:hAnsi="Calibri" w:cs="Calibri"/>
-                <w:color w:val="000000"/>
-                <w:sz w:val="20"/>
-                <w:szCs w:val="20"/>
-              </w:rPr>
-              <w:t xml:space="preserve">Students will be taught using the github platform where they can access self-study material </w:t>
+              <w:t>Student-</w:t>
+            </w:r>
+            <w:proofErr w:type="spellStart"/>
+            <w:r>
+              <w:rPr>
+                <w:rFonts w:ascii="Calibri" w:eastAsia="Calibri" w:hAnsi="Calibri" w:cs="Calibri"/>
+                <w:color w:val="000000"/>
+                <w:sz w:val="20"/>
+                <w:szCs w:val="20"/>
+              </w:rPr>
+              <w:t>centered</w:t>
+            </w:r>
+            <w:proofErr w:type="spellEnd"/>
+            <w:r>
+              <w:rPr>
+                <w:rFonts w:ascii="Calibri" w:eastAsia="Calibri" w:hAnsi="Calibri" w:cs="Calibri"/>
+                <w:color w:val="000000"/>
+                <w:sz w:val="20"/>
+                <w:szCs w:val="20"/>
+              </w:rPr>
+              <w:t xml:space="preserve"> learning: </w:t>
+            </w:r>
+            <w:r>
+              <w:rPr>
+                <w:rFonts w:ascii="Calibri" w:eastAsia="Calibri" w:hAnsi="Calibri" w:cs="Calibri"/>
+                <w:color w:val="000000"/>
+                <w:sz w:val="20"/>
+                <w:szCs w:val="20"/>
+              </w:rPr>
+              <w:t>Students will be taught using the </w:t>
+            </w:r>
+            <w:proofErr w:type="spellStart"/>
+            <w:r>
+              <w:rPr>
+                <w:rFonts w:ascii="Calibri" w:eastAsia="Calibri" w:hAnsi="Calibri" w:cs="Calibri"/>
+                <w:color w:val="000000"/>
+                <w:sz w:val="20"/>
+                <w:szCs w:val="20"/>
+              </w:rPr>
+              <w:t>github</w:t>
+            </w:r>
+            <w:proofErr w:type="spellEnd"/>
+            <w:r>
+              <w:rPr>
+                <w:rFonts w:ascii="Calibri" w:eastAsia="Calibri" w:hAnsi="Calibri" w:cs="Calibri"/>
+                <w:color w:val="000000"/>
+                <w:sz w:val="20"/>
+                <w:szCs w:val="20"/>
+              </w:rPr>
+              <w:t xml:space="preserve"> platform where they can access self-study material </w:t>
             </w:r>
             <w:r>
               <w:rPr>
@@ -1522,7 +1662,27 @@
                 <w:sz w:val="20"/>
                 <w:szCs w:val="20"/>
               </w:rPr>
-              <w:t>and Datalab material produced or curated by the lecturers. </w:t>
+              <w:t>and </w:t>
+            </w:r>
+            <w:proofErr w:type="spellStart"/>
+            <w:r>
+              <w:rPr>
+                <w:rFonts w:ascii="Calibri" w:eastAsia="Calibri" w:hAnsi="Calibri" w:cs="Calibri"/>
+                <w:color w:val="000000"/>
+                <w:sz w:val="20"/>
+                <w:szCs w:val="20"/>
+              </w:rPr>
+              <w:t>Datalab</w:t>
+            </w:r>
+            <w:proofErr w:type="spellEnd"/>
+            <w:r>
+              <w:rPr>
+                <w:rFonts w:ascii="Calibri" w:eastAsia="Calibri" w:hAnsi="Calibri" w:cs="Calibri"/>
+                <w:color w:val="000000"/>
+                <w:sz w:val="20"/>
+                <w:szCs w:val="20"/>
+              </w:rPr>
+              <w:t> material produced or curated by the lecturers. </w:t>
             </w:r>
           </w:p>
           <w:p>
@@ -1807,14 +1967,25 @@
                 <w:szCs w:val="20"/>
               </w:rPr>
             </w:pPr>
-            <w:r>
-              <w:rPr>
-                <w:rFonts w:ascii="Calibri" w:eastAsia="Calibri" w:hAnsi="Calibri" w:cs="Calibri"/>
-                <w:color w:val="000000"/>
-                <w:sz w:val="20"/>
-                <w:szCs w:val="20"/>
-              </w:rPr>
-              <w:t xml:space="preserve">Github instructions/Video-lecture for presenting and discussing the main concepts, using practical examples and online material: </w:t>
+            <w:proofErr w:type="spellStart"/>
+            <w:r>
+              <w:rPr>
+                <w:rFonts w:ascii="Calibri" w:eastAsia="Calibri" w:hAnsi="Calibri" w:cs="Calibri"/>
+                <w:color w:val="000000"/>
+                <w:sz w:val="20"/>
+                <w:szCs w:val="20"/>
+              </w:rPr>
+              <w:t>Github</w:t>
+            </w:r>
+            <w:proofErr w:type="spellEnd"/>
+            <w:r>
+              <w:rPr>
+                <w:rFonts w:ascii="Calibri" w:eastAsia="Calibri" w:hAnsi="Calibri" w:cs="Calibri"/>
+                <w:color w:val="000000"/>
+                <w:sz w:val="20"/>
+                <w:szCs w:val="20"/>
+              </w:rPr>
+              <w:t xml:space="preserve"> instructions/Video-lecture for presenting and discussing the main concepts, using practical examples and online material: </w:t>
             </w:r>
             <w:r>
               <w:rPr>
@@ -1903,6 +2074,7 @@
               </w:rPr>
               <w:t xml:space="preserve"> </w:t>
             </w:r>
+            <w:proofErr w:type="spellStart"/>
             <w:r>
               <w:rPr>
                 <w:rFonts w:ascii="Calibri" w:eastAsia="Calibri" w:hAnsi="Calibri" w:cs="Calibri"/>
@@ -1912,6 +2084,7 @@
               </w:rPr>
               <w:t>Excercises</w:t>
             </w:r>
+            <w:proofErr w:type="spellEnd"/>
             <w:r>
               <w:rPr>
                 <w:rFonts w:ascii="Calibri" w:eastAsia="Calibri" w:hAnsi="Calibri" w:cs="Calibri"/>
@@ -2576,7 +2749,23 @@
                       <w:color w:val="000000"/>
                       <w:lang w:val="en-NL"/>
                     </w:rPr>
-                    <w:t>High-Level Design Techniques: Design Thinking &amp; Divergent-Covergent Design</w:t>
+                    <w:t>High-Level Design Techniques: Design Thinking &amp; Divergent-</w:t>
+                  </w:r>
+                  <w:proofErr w:type="spellStart"/>
+                  <w:r>
+                    <w:rPr>
+                      <w:color w:val="000000"/>
+                      <w:lang w:val="en-NL"/>
+                    </w:rPr>
+                    <w:t>Covergent</w:t>
+                  </w:r>
+                  <w:proofErr w:type="spellEnd"/>
+                  <w:r>
+                    <w:rPr>
+                      <w:color w:val="000000"/>
+                      <w:lang w:val="en-NL"/>
+                    </w:rPr>
+                    <w:t xml:space="preserve"> Design</w:t>
                   </w:r>
                 </w:p>
                 <w:p>
@@ -2654,7 +2843,15 @@
                     <w:pStyle w:val="Normal0"/>
                   </w:pPr>
                   <w:r>
-                    <w:t>Responsible AI Datalab Discussion</w:t>
+                    <w:t xml:space="preserve">Responsible AI </w:t>
+                  </w:r>
+                  <w:proofErr w:type="spellStart"/>
+                  <w:r>
+                    <w:t>Datalab</w:t>
+                  </w:r>
+                  <w:proofErr w:type="spellEnd"/>
+                  <w:r>
+                    <w:t xml:space="preserve"> Discussion</w:t>
                   </w:r>
                 </w:p>
                 <w:p>
@@ -3013,7 +3210,9 @@
                       <w:between w:val="nil"/>
                     </w:pBdr>
                     <w:rPr>
+                      <w:rStyle w:val="Hyperlink"/>
                       <w:color w:val="000000"/>
+                      <w:u w:val="none"/>
                     </w:rPr>
                   </w:pPr>
                   <w:r>
@@ -3030,6 +3229,31 @@
                       <w:t>Essentials 1-3</w:t>
                     </w:r>
                   </w:hyperlink>
+                </w:p>
+                <w:p>
+                  <w:pPr>
+                    <w:pStyle w:val="Normal0"/>
+                    <w:numPr>
+                      <w:ilvl w:val="0"/>
+                      <w:numId w:val="2"/>
+                    </w:numPr>
+                    <w:pBdr>
+                      <w:top w:val="nil"/>
+                      <w:left w:val="nil"/>
+                      <w:bottom w:val="nil"/>
+                      <w:right w:val="nil"/>
+                      <w:between w:val="nil"/>
+                    </w:pBdr>
+                    <w:rPr>
+                      <w:color w:val="000000"/>
+                    </w:rPr>
+                  </w:pPr>
+                  <w:r>
+                    <w:rPr>
+                      <w:color w:val="000000"/>
+                    </w:rPr>
+                    <w:t>Wireframe: Make a vertical slice</w:t>
+                  </w:r>
                 </w:p>
               </w:tc>
             </w:tr>
@@ -3050,6 +3274,7 @@
                     <w:pStyle w:val="Normal0"/>
                   </w:pPr>
                   <w:r>
+                    <w:lastRenderedPageBreak/>
                     <w:t>7</w:t>
                   </w:r>
                 </w:p>
@@ -3089,8 +3314,13 @@
                   <w:pPr>
                     <w:pStyle w:val="Normal0"/>
                   </w:pPr>
-                  <w:r>
-                    <w:t>Datalab: Build a wireframe - Concepting</w:t>
+                  <w:proofErr w:type="spellStart"/>
+                  <w:r>
+                    <w:t>Datalab</w:t>
+                  </w:r>
+                  <w:proofErr w:type="spellEnd"/>
+                  <w:r>
+                    <w:t>: Build a wireframe - Concepting</w:t>
                   </w:r>
                 </w:p>
                 <w:p>
@@ -3101,9 +3331,21 @@
                       <w:numId w:val="2"/>
                     </w:numPr>
                   </w:pPr>
-                  <w:r>
-                    <w:lastRenderedPageBreak/>
-                    <w:t>Wizzard of Ozz workshop</w:t>
+                  <w:proofErr w:type="spellStart"/>
+                  <w:r>
+                    <w:t>Wizzard</w:t>
+                  </w:r>
+                  <w:proofErr w:type="spellEnd"/>
+                  <w:r>
+                    <w:t xml:space="preserve"> of </w:t>
+                  </w:r>
+                  <w:proofErr w:type="spellStart"/>
+                  <w:r>
+                    <w:t>Ozz</w:t>
+                  </w:r>
+                  <w:proofErr w:type="spellEnd"/>
+                  <w:r>
+                    <w:t xml:space="preserve"> workshop</w:t>
                   </w:r>
                 </w:p>
                 <w:p>
@@ -3156,7 +3398,6 @@
                     <w:pStyle w:val="Normal0"/>
                   </w:pPr>
                   <w:r>
-                    <w:lastRenderedPageBreak/>
                     <w:t>8</w:t>
                   </w:r>
                 </w:p>
@@ -3272,13 +3513,108 @@
                     <w:rPr>
                       <w:color w:val="000000"/>
                     </w:rPr>
-                    <w:t>Wireframe: Make a</w:t>
+                    <w:t xml:space="preserve">Wireframe: </w:t>
+                  </w:r>
+                  <w:r>
+                    <w:rPr>
+                      <w:color w:val="000000"/>
+                      <w:lang w:val="en-NL"/>
+                    </w:rPr>
+                    <w:t>Iterate on, and deploy</w:t>
+                  </w:r>
+                  <w:r>
+                    <w:rPr>
+                      <w:color w:val="000000"/>
+                    </w:rPr>
+                    <w:t xml:space="preserve"> a</w:t>
                   </w:r>
                   <w:r>
                     <w:rPr>
                       <w:color w:val="000000"/>
                     </w:rPr>
                     <w:t xml:space="preserve"> vertical slice</w:t>
+                  </w:r>
+                </w:p>
+              </w:tc>
+            </w:tr>
+            <w:tr>
+              <w:tc>
+                <w:tcPr>
+                  <w:tcW w:w="750" w:type="dxa"/>
+                  <w:tcBorders>
+                    <w:top w:val="single" w:sz="8" w:space="0" w:color="000000" w:themeColor="text1"/>
+                    <w:left w:val="single" w:sz="8" w:space="0" w:color="000000" w:themeColor="text1"/>
+                    <w:bottom w:val="single" w:sz="8" w:space="0" w:color="000000" w:themeColor="text1"/>
+                    <w:right w:val="single" w:sz="8" w:space="0" w:color="000000" w:themeColor="text1"/>
+                  </w:tcBorders>
+                  <w:shd w:val="clear" w:color="auto" w:fill="D9D9D9" w:themeFill="background1" w:themeFillShade="D9"/>
+                </w:tcPr>
+                <w:p>
+                  <w:pPr>
+                    <w:pStyle w:val="Normal0"/>
+                  </w:pPr>
+                  <w:r>
+                    <w:t>8</w:t>
+                  </w:r>
+                </w:p>
+              </w:tc>
+              <w:tc>
+                <w:tcPr>
+                  <w:tcW w:w="570" w:type="dxa"/>
+                  <w:tcBorders>
+                    <w:top w:val="single" w:sz="8" w:space="0" w:color="000000" w:themeColor="text1"/>
+                    <w:left w:val="single" w:sz="8" w:space="0" w:color="000000" w:themeColor="text1"/>
+                    <w:bottom w:val="single" w:sz="8" w:space="0" w:color="000000" w:themeColor="text1"/>
+                    <w:right w:val="single" w:sz="8" w:space="0" w:color="000000" w:themeColor="text1"/>
+                  </w:tcBorders>
+                  <w:shd w:val="clear" w:color="auto" w:fill="D9D9D9" w:themeFill="background1" w:themeFillShade="D9"/>
+                </w:tcPr>
+                <w:p>
+                  <w:pPr>
+                    <w:pStyle w:val="Normal0"/>
+                  </w:pPr>
+                  <w:r>
+                    <w:t>2</w:t>
+                  </w:r>
+                </w:p>
+              </w:tc>
+              <w:tc>
+                <w:tcPr>
+                  <w:tcW w:w="5160" w:type="dxa"/>
+                  <w:tcBorders>
+                    <w:top w:val="single" w:sz="8" w:space="0" w:color="000000" w:themeColor="text1"/>
+                    <w:left w:val="single" w:sz="8" w:space="0" w:color="000000" w:themeColor="text1"/>
+                    <w:bottom w:val="single" w:sz="8" w:space="0" w:color="000000" w:themeColor="text1"/>
+                    <w:right w:val="single" w:sz="8" w:space="0" w:color="000000" w:themeColor="text1"/>
+                  </w:tcBorders>
+                  <w:shd w:val="clear" w:color="auto" w:fill="D9D9D9" w:themeFill="background1" w:themeFillShade="D9"/>
+                </w:tcPr>
+                <w:p>
+                  <w:pPr>
+                    <w:pStyle w:val="Normal0"/>
+                  </w:pPr>
+                  <w:proofErr w:type="spellStart"/>
+                  <w:r>
+                    <w:t>Datalab</w:t>
+                  </w:r>
+                  <w:proofErr w:type="spellEnd"/>
+                  <w:r>
+                    <w:t xml:space="preserve">: </w:t>
+                  </w:r>
+                  <w:r>
+                    <w:t>A/B Testing of Vertical Slice</w:t>
+                  </w:r>
+                </w:p>
+                <w:p>
+                  <w:pPr>
+                    <w:pStyle w:val="Normal0"/>
+                    <w:numPr>
+                      <w:ilvl w:val="0"/>
+                      <w:numId w:val="2"/>
+                    </w:numPr>
+                  </w:pPr>
+                  <w:r>
+                    <w:t>Introduction to A/B Testing</w:t>
                   </w:r>
                 </w:p>
                 <w:p>
@@ -3300,10 +3636,259 @@
                     </w:rPr>
                   </w:pPr>
                   <w:r>
+                    <w:t xml:space="preserve">Groups: A/B Testing </w:t>
+                  </w:r>
+                  <w:r>
+                    <w:t>of</w:t>
+                  </w:r>
+                  <w:r>
+                    <w:t xml:space="preserve"> peers of vertical </w:t>
+                  </w:r>
+                  <w:r>
+                    <w:t>s</w:t>
+                  </w:r>
+                  <w:r>
+                    <w:t>lice</w:t>
+                  </w:r>
+                </w:p>
+              </w:tc>
+            </w:tr>
+            <w:tr>
+              <w:tc>
+                <w:tcPr>
+                  <w:tcW w:w="750" w:type="dxa"/>
+                  <w:tcBorders>
+                    <w:top w:val="single" w:sz="8" w:space="0" w:color="000000" w:themeColor="text1"/>
+                    <w:left w:val="single" w:sz="8" w:space="0" w:color="000000" w:themeColor="text1"/>
+                    <w:bottom w:val="single" w:sz="8" w:space="0" w:color="000000" w:themeColor="text1"/>
+                    <w:right w:val="single" w:sz="8" w:space="0" w:color="000000" w:themeColor="text1"/>
+                  </w:tcBorders>
+                  <w:shd w:val="clear" w:color="auto" w:fill="FFF2CC" w:themeFill="accent4" w:themeFillTint="33"/>
+                </w:tcPr>
+                <w:p>
+                  <w:pPr>
+                    <w:pStyle w:val="Normal0"/>
+                  </w:pPr>
+                  <w:r>
+                    <w:t>8</w:t>
+                  </w:r>
+                </w:p>
+              </w:tc>
+              <w:tc>
+                <w:tcPr>
+                  <w:tcW w:w="570" w:type="dxa"/>
+                  <w:tcBorders>
+                    <w:top w:val="single" w:sz="8" w:space="0" w:color="000000" w:themeColor="text1"/>
+                    <w:left w:val="single" w:sz="8" w:space="0" w:color="000000" w:themeColor="text1"/>
+                    <w:bottom w:val="single" w:sz="8" w:space="0" w:color="000000" w:themeColor="text1"/>
+                    <w:right w:val="single" w:sz="8" w:space="0" w:color="000000" w:themeColor="text1"/>
+                  </w:tcBorders>
+                  <w:shd w:val="clear" w:color="auto" w:fill="FFF2CC" w:themeFill="accent4" w:themeFillTint="33"/>
+                </w:tcPr>
+                <w:p>
+                  <w:pPr>
+                    <w:pStyle w:val="Normal0"/>
+                  </w:pPr>
+                  <w:r>
+                    <w:t>3</w:t>
+                  </w:r>
+                </w:p>
+              </w:tc>
+              <w:tc>
+                <w:tcPr>
+                  <w:tcW w:w="5160" w:type="dxa"/>
+                  <w:tcBorders>
+                    <w:top w:val="single" w:sz="8" w:space="0" w:color="000000" w:themeColor="text1"/>
+                    <w:left w:val="single" w:sz="8" w:space="0" w:color="000000" w:themeColor="text1"/>
+                    <w:bottom w:val="single" w:sz="8" w:space="0" w:color="000000" w:themeColor="text1"/>
+                    <w:right w:val="single" w:sz="8" w:space="0" w:color="000000" w:themeColor="text1"/>
+                  </w:tcBorders>
+                  <w:shd w:val="clear" w:color="auto" w:fill="FFF2CC" w:themeFill="accent4" w:themeFillTint="33"/>
+                </w:tcPr>
+                <w:p>
+                  <w:pPr>
+                    <w:pStyle w:val="Normal0"/>
+                  </w:pPr>
+                  <w:r>
+                    <w:t>Development integration of AI algorithms</w:t>
+                  </w:r>
+                  <w:r>
+                    <w:t>:</w:t>
+                  </w:r>
+                </w:p>
+                <w:p>
+                  <w:pPr>
+                    <w:pStyle w:val="Normal0"/>
+                    <w:numPr>
+                      <w:ilvl w:val="0"/>
+                      <w:numId w:val="2"/>
+                    </w:numPr>
+                  </w:pPr>
+                  <w:r>
+                    <w:t>Learning and adaptation</w:t>
+                  </w:r>
+                </w:p>
+                <w:p>
+                  <w:pPr>
+                    <w:pStyle w:val="Normal0"/>
+                    <w:numPr>
+                      <w:ilvl w:val="0"/>
+                      <w:numId w:val="2"/>
+                    </w:numPr>
+                  </w:pPr>
+                  <w:r>
+                    <w:t>Labelling</w:t>
+                  </w:r>
+                </w:p>
+                <w:p>
+                  <w:pPr>
+                    <w:pStyle w:val="Normal0"/>
+                    <w:numPr>
+                      <w:ilvl w:val="0"/>
+                      <w:numId w:val="2"/>
+                    </w:numPr>
+                  </w:pPr>
+                  <w:r>
+                    <w:t>Confusion Matrixes</w:t>
+                  </w:r>
+                </w:p>
+                <w:p>
+                  <w:pPr>
+                    <w:pStyle w:val="Normal0"/>
+                  </w:pPr>
+                </w:p>
+                <w:p>
+                  <w:pPr>
+                    <w:pStyle w:val="Normal0"/>
+                  </w:pPr>
+                  <w:r>
+                    <w:t>Build a wireframe – Horizonal Slice</w:t>
+                  </w:r>
+                </w:p>
+                <w:p>
+                  <w:pPr>
+                    <w:pStyle w:val="Normal0"/>
+                    <w:numPr>
+                      <w:ilvl w:val="0"/>
+                      <w:numId w:val="2"/>
+                    </w:numPr>
+                    <w:pBdr>
+                      <w:top w:val="nil"/>
+                      <w:left w:val="nil"/>
+                      <w:bottom w:val="nil"/>
+                      <w:right w:val="nil"/>
+                      <w:between w:val="nil"/>
+                    </w:pBdr>
                     <w:rPr>
                       <w:color w:val="000000"/>
                     </w:rPr>
-                    <w:t>Deploying the prototype</w:t>
+                  </w:pPr>
+                  <w:r>
+                    <w:rPr>
+                      <w:color w:val="000000"/>
+                    </w:rPr>
+                    <w:t>Build a horizontal slice prototype</w:t>
+                  </w:r>
+                </w:p>
+              </w:tc>
+            </w:tr>
+            <w:tr>
+              <w:tc>
+                <w:tcPr>
+                  <w:tcW w:w="750" w:type="dxa"/>
+                  <w:tcBorders>
+                    <w:top w:val="single" w:sz="8" w:space="0" w:color="000000" w:themeColor="text1"/>
+                    <w:left w:val="single" w:sz="8" w:space="0" w:color="000000" w:themeColor="text1"/>
+                    <w:bottom w:val="single" w:sz="8" w:space="0" w:color="000000" w:themeColor="text1"/>
+                    <w:right w:val="single" w:sz="8" w:space="0" w:color="000000" w:themeColor="text1"/>
+                  </w:tcBorders>
+                  <w:shd w:val="clear" w:color="auto" w:fill="FFF2CC" w:themeFill="accent4" w:themeFillTint="33"/>
+                </w:tcPr>
+                <w:p>
+                  <w:pPr>
+                    <w:pStyle w:val="Normal0"/>
+                  </w:pPr>
+                  <w:r>
+                    <w:t>8</w:t>
+                  </w:r>
+                </w:p>
+              </w:tc>
+              <w:tc>
+                <w:tcPr>
+                  <w:tcW w:w="570" w:type="dxa"/>
+                  <w:tcBorders>
+                    <w:top w:val="single" w:sz="8" w:space="0" w:color="000000" w:themeColor="text1"/>
+                    <w:left w:val="single" w:sz="8" w:space="0" w:color="000000" w:themeColor="text1"/>
+                    <w:bottom w:val="single" w:sz="8" w:space="0" w:color="000000" w:themeColor="text1"/>
+                    <w:right w:val="single" w:sz="8" w:space="0" w:color="000000" w:themeColor="text1"/>
+                  </w:tcBorders>
+                  <w:shd w:val="clear" w:color="auto" w:fill="FFF2CC" w:themeFill="accent4" w:themeFillTint="33"/>
+                </w:tcPr>
+                <w:p>
+                  <w:pPr>
+                    <w:pStyle w:val="Normal0"/>
+                  </w:pPr>
+                  <w:r>
+                    <w:t>4</w:t>
+                  </w:r>
+                </w:p>
+              </w:tc>
+              <w:tc>
+                <w:tcPr>
+                  <w:tcW w:w="5160" w:type="dxa"/>
+                  <w:tcBorders>
+                    <w:top w:val="single" w:sz="8" w:space="0" w:color="000000" w:themeColor="text1"/>
+                    <w:left w:val="single" w:sz="8" w:space="0" w:color="000000" w:themeColor="text1"/>
+                    <w:bottom w:val="single" w:sz="8" w:space="0" w:color="000000" w:themeColor="text1"/>
+                    <w:right w:val="single" w:sz="8" w:space="0" w:color="000000" w:themeColor="text1"/>
+                  </w:tcBorders>
+                  <w:shd w:val="clear" w:color="auto" w:fill="FFF2CC" w:themeFill="accent4" w:themeFillTint="33"/>
+                </w:tcPr>
+                <w:p>
+                  <w:pPr>
+                    <w:pStyle w:val="Normal0"/>
+                  </w:pPr>
+                  <w:r>
+                    <w:t>Work on</w:t>
+                  </w:r>
+                  <w:r>
+                    <w:t xml:space="preserve"> </w:t>
+                  </w:r>
+                  <w:r>
+                    <w:t>wireframe:</w:t>
+                  </w:r>
+                </w:p>
+                <w:p>
+                  <w:pPr>
+                    <w:pStyle w:val="Normal0"/>
+                    <w:numPr>
+                      <w:ilvl w:val="0"/>
+                      <w:numId w:val="2"/>
+                    </w:numPr>
+                  </w:pPr>
+                  <w:r>
+                    <w:t>Lecturers available for feedback and formative testing</w:t>
+                  </w:r>
+                </w:p>
+                <w:p>
+                  <w:pPr>
+                    <w:pStyle w:val="Normal0"/>
+                    <w:numPr>
+                      <w:ilvl w:val="0"/>
+                      <w:numId w:val="2"/>
+                    </w:numPr>
+                  </w:pPr>
+                  <w:r>
+                    <w:rPr>
+                      <w:color w:val="000000"/>
+                    </w:rPr>
+                    <w:t xml:space="preserve">Test the menu flow &amp; interaction </w:t>
+                  </w:r>
+                  <w:r>
+                    <w:rPr>
+                      <w:color w:val="000000"/>
+                    </w:rPr>
+                    <w:t>with your peers</w:t>
                   </w:r>
                 </w:p>
               </w:tc>
@@ -3345,7 +3930,7 @@
                     <w:pStyle w:val="Normal0"/>
                   </w:pPr>
                   <w:r>
-                    <w:t>2</w:t>
+                    <w:t>5</w:t>
                   </w:r>
                 </w:p>
               </w:tc>
@@ -3364,359 +3949,13 @@
                   <w:pPr>
                     <w:pStyle w:val="Normal0"/>
                   </w:pPr>
-                  <w:r>
-                    <w:t xml:space="preserve">Datalab: </w:t>
-                  </w:r>
-                  <w:r>
-                    <w:t>A/B Testing of Vertical Slice</w:t>
-                  </w:r>
-                </w:p>
-                <w:p>
-                  <w:pPr>
-                    <w:pStyle w:val="Normal0"/>
-                    <w:numPr>
-                      <w:ilvl w:val="0"/>
-                      <w:numId w:val="2"/>
-                    </w:numPr>
-                  </w:pPr>
-                  <w:r>
-                    <w:t>Introduction to A/B Testing</w:t>
-                  </w:r>
-                </w:p>
-                <w:p>
-                  <w:pPr>
-                    <w:pStyle w:val="Normal0"/>
-                    <w:numPr>
-                      <w:ilvl w:val="0"/>
-                      <w:numId w:val="2"/>
-                    </w:numPr>
-                    <w:pBdr>
-                      <w:top w:val="nil"/>
-                      <w:left w:val="nil"/>
-                      <w:bottom w:val="nil"/>
-                      <w:right w:val="nil"/>
-                      <w:between w:val="nil"/>
-                    </w:pBdr>
-                    <w:rPr>
-                      <w:color w:val="000000"/>
-                    </w:rPr>
-                  </w:pPr>
-                  <w:r>
-                    <w:t xml:space="preserve">Groups: A/B Testing </w:t>
-                  </w:r>
-                  <w:r>
-                    <w:t>of</w:t>
-                  </w:r>
-                  <w:r>
-                    <w:t xml:space="preserve"> peers of vertical </w:t>
-                  </w:r>
-                  <w:r>
-                    <w:t>s</w:t>
-                  </w:r>
-                  <w:r>
-                    <w:t>lice</w:t>
-                  </w:r>
-                </w:p>
-              </w:tc>
-            </w:tr>
-            <w:tr>
-              <w:tc>
-                <w:tcPr>
-                  <w:tcW w:w="750" w:type="dxa"/>
-                  <w:tcBorders>
-                    <w:top w:val="single" w:sz="8" w:space="0" w:color="000000" w:themeColor="text1"/>
-                    <w:left w:val="single" w:sz="8" w:space="0" w:color="000000" w:themeColor="text1"/>
-                    <w:bottom w:val="single" w:sz="8" w:space="0" w:color="000000" w:themeColor="text1"/>
-                    <w:right w:val="single" w:sz="8" w:space="0" w:color="000000" w:themeColor="text1"/>
-                  </w:tcBorders>
-                  <w:shd w:val="clear" w:color="auto" w:fill="FFF2CC" w:themeFill="accent4" w:themeFillTint="33"/>
-                </w:tcPr>
-                <w:p>
-                  <w:pPr>
-                    <w:pStyle w:val="Normal0"/>
-                  </w:pPr>
-                  <w:r>
-                    <w:t>8</w:t>
-                  </w:r>
-                </w:p>
-              </w:tc>
-              <w:tc>
-                <w:tcPr>
-                  <w:tcW w:w="570" w:type="dxa"/>
-                  <w:tcBorders>
-                    <w:top w:val="single" w:sz="8" w:space="0" w:color="000000" w:themeColor="text1"/>
-                    <w:left w:val="single" w:sz="8" w:space="0" w:color="000000" w:themeColor="text1"/>
-                    <w:bottom w:val="single" w:sz="8" w:space="0" w:color="000000" w:themeColor="text1"/>
-                    <w:right w:val="single" w:sz="8" w:space="0" w:color="000000" w:themeColor="text1"/>
-                  </w:tcBorders>
-                  <w:shd w:val="clear" w:color="auto" w:fill="FFF2CC" w:themeFill="accent4" w:themeFillTint="33"/>
-                </w:tcPr>
-                <w:p>
-                  <w:pPr>
-                    <w:pStyle w:val="Normal0"/>
-                  </w:pPr>
-                  <w:r>
-                    <w:t>3</w:t>
-                  </w:r>
-                </w:p>
-              </w:tc>
-              <w:tc>
-                <w:tcPr>
-                  <w:tcW w:w="5160" w:type="dxa"/>
-                  <w:tcBorders>
-                    <w:top w:val="single" w:sz="8" w:space="0" w:color="000000" w:themeColor="text1"/>
-                    <w:left w:val="single" w:sz="8" w:space="0" w:color="000000" w:themeColor="text1"/>
-                    <w:bottom w:val="single" w:sz="8" w:space="0" w:color="000000" w:themeColor="text1"/>
-                    <w:right w:val="single" w:sz="8" w:space="0" w:color="000000" w:themeColor="text1"/>
-                  </w:tcBorders>
-                  <w:shd w:val="clear" w:color="auto" w:fill="FFF2CC" w:themeFill="accent4" w:themeFillTint="33"/>
-                </w:tcPr>
-                <w:p>
-                  <w:pPr>
-                    <w:pStyle w:val="Normal0"/>
-                  </w:pPr>
-                  <w:r>
-                    <w:t>Development integration of AI algorithms</w:t>
-                  </w:r>
-                  <w:r>
-                    <w:t>:</w:t>
-                  </w:r>
-                </w:p>
-                <w:p>
-                  <w:pPr>
-                    <w:pStyle w:val="Normal0"/>
-                    <w:numPr>
-                      <w:ilvl w:val="0"/>
-                      <w:numId w:val="2"/>
-                    </w:numPr>
-                  </w:pPr>
-                  <w:r>
-                    <w:t>Learning and adaptation</w:t>
-                  </w:r>
-                </w:p>
-                <w:p>
-                  <w:pPr>
-                    <w:pStyle w:val="Normal0"/>
-                    <w:numPr>
-                      <w:ilvl w:val="0"/>
-                      <w:numId w:val="2"/>
-                    </w:numPr>
-                  </w:pPr>
-                  <w:r>
-                    <w:t>Labelling</w:t>
-                  </w:r>
-                </w:p>
-                <w:p>
-                  <w:pPr>
-                    <w:pStyle w:val="Normal0"/>
-                    <w:numPr>
-                      <w:ilvl w:val="0"/>
-                      <w:numId w:val="2"/>
-                    </w:numPr>
-                  </w:pPr>
-                  <w:r>
-                    <w:t>Confusion Matrixes</w:t>
-                  </w:r>
-                </w:p>
-                <w:p>
-                  <w:pPr>
-                    <w:pStyle w:val="Normal0"/>
-                  </w:pPr>
-                </w:p>
-                <w:p>
-                  <w:pPr>
-                    <w:pStyle w:val="Normal0"/>
-                  </w:pPr>
-                  <w:r>
-                    <w:t>Build a wireframe – Horizonal Slice</w:t>
-                  </w:r>
-                </w:p>
-                <w:p>
-                  <w:pPr>
-                    <w:pStyle w:val="Normal0"/>
-                    <w:numPr>
-                      <w:ilvl w:val="0"/>
-                      <w:numId w:val="2"/>
-                    </w:numPr>
-                    <w:pBdr>
-                      <w:top w:val="nil"/>
-                      <w:left w:val="nil"/>
-                      <w:bottom w:val="nil"/>
-                      <w:right w:val="nil"/>
-                      <w:between w:val="nil"/>
-                    </w:pBdr>
-                    <w:rPr>
-                      <w:color w:val="000000"/>
-                    </w:rPr>
-                  </w:pPr>
-                  <w:r>
-                    <w:rPr>
-                      <w:color w:val="000000"/>
-                    </w:rPr>
-                    <w:t>Build a horizontal slice prototype</w:t>
-                  </w:r>
-                </w:p>
-              </w:tc>
-            </w:tr>
-            <w:tr>
-              <w:tc>
-                <w:tcPr>
-                  <w:tcW w:w="750" w:type="dxa"/>
-                  <w:tcBorders>
-                    <w:top w:val="single" w:sz="8" w:space="0" w:color="000000" w:themeColor="text1"/>
-                    <w:left w:val="single" w:sz="8" w:space="0" w:color="000000" w:themeColor="text1"/>
-                    <w:bottom w:val="single" w:sz="8" w:space="0" w:color="000000" w:themeColor="text1"/>
-                    <w:right w:val="single" w:sz="8" w:space="0" w:color="000000" w:themeColor="text1"/>
-                  </w:tcBorders>
-                  <w:shd w:val="clear" w:color="auto" w:fill="FFF2CC" w:themeFill="accent4" w:themeFillTint="33"/>
-                </w:tcPr>
-                <w:p>
-                  <w:pPr>
-                    <w:pStyle w:val="Normal0"/>
-                  </w:pPr>
-                  <w:r>
-                    <w:t>8</w:t>
-                  </w:r>
-                </w:p>
-              </w:tc>
-              <w:tc>
-                <w:tcPr>
-                  <w:tcW w:w="570" w:type="dxa"/>
-                  <w:tcBorders>
-                    <w:top w:val="single" w:sz="8" w:space="0" w:color="000000" w:themeColor="text1"/>
-                    <w:left w:val="single" w:sz="8" w:space="0" w:color="000000" w:themeColor="text1"/>
-                    <w:bottom w:val="single" w:sz="8" w:space="0" w:color="000000" w:themeColor="text1"/>
-                    <w:right w:val="single" w:sz="8" w:space="0" w:color="000000" w:themeColor="text1"/>
-                  </w:tcBorders>
-                  <w:shd w:val="clear" w:color="auto" w:fill="FFF2CC" w:themeFill="accent4" w:themeFillTint="33"/>
-                </w:tcPr>
-                <w:p>
-                  <w:pPr>
-                    <w:pStyle w:val="Normal0"/>
-                  </w:pPr>
-                  <w:r>
-                    <w:t>4</w:t>
-                  </w:r>
-                </w:p>
-              </w:tc>
-              <w:tc>
-                <w:tcPr>
-                  <w:tcW w:w="5160" w:type="dxa"/>
-                  <w:tcBorders>
-                    <w:top w:val="single" w:sz="8" w:space="0" w:color="000000" w:themeColor="text1"/>
-                    <w:left w:val="single" w:sz="8" w:space="0" w:color="000000" w:themeColor="text1"/>
-                    <w:bottom w:val="single" w:sz="8" w:space="0" w:color="000000" w:themeColor="text1"/>
-                    <w:right w:val="single" w:sz="8" w:space="0" w:color="000000" w:themeColor="text1"/>
-                  </w:tcBorders>
-                  <w:shd w:val="clear" w:color="auto" w:fill="FFF2CC" w:themeFill="accent4" w:themeFillTint="33"/>
-                </w:tcPr>
-                <w:p>
-                  <w:pPr>
-                    <w:pStyle w:val="Normal0"/>
-                  </w:pPr>
-                  <w:r>
-                    <w:t>Work on</w:t>
-                  </w:r>
-                  <w:r>
-                    <w:t xml:space="preserve"> </w:t>
-                  </w:r>
-                  <w:r>
-                    <w:t>wireframe:</w:t>
-                  </w:r>
-                </w:p>
-                <w:p>
-                  <w:pPr>
-                    <w:pStyle w:val="Normal0"/>
-                    <w:numPr>
-                      <w:ilvl w:val="0"/>
-                      <w:numId w:val="2"/>
-                    </w:numPr>
-                  </w:pPr>
-                  <w:r>
-                    <w:t>Lecturers available for feedback and formative testing</w:t>
-                  </w:r>
-                </w:p>
-                <w:p>
-                  <w:pPr>
-                    <w:pStyle w:val="Normal0"/>
-                    <w:numPr>
-                      <w:ilvl w:val="0"/>
-                      <w:numId w:val="2"/>
-                    </w:numPr>
-                  </w:pPr>
-                  <w:r>
-                    <w:rPr>
-                      <w:color w:val="000000"/>
-                    </w:rPr>
-                    <w:t xml:space="preserve">Test the menu flow &amp; interaction </w:t>
-                  </w:r>
-                  <w:r>
-                    <w:rPr>
-                      <w:color w:val="000000"/>
-                    </w:rPr>
-                    <w:t>with your peers</w:t>
-                  </w:r>
-                </w:p>
-              </w:tc>
-            </w:tr>
-            <w:tr>
-              <w:tc>
-                <w:tcPr>
-                  <w:tcW w:w="750" w:type="dxa"/>
-                  <w:tcBorders>
-                    <w:top w:val="single" w:sz="8" w:space="0" w:color="000000" w:themeColor="text1"/>
-                    <w:left w:val="single" w:sz="8" w:space="0" w:color="000000" w:themeColor="text1"/>
-                    <w:bottom w:val="single" w:sz="8" w:space="0" w:color="000000" w:themeColor="text1"/>
-                    <w:right w:val="single" w:sz="8" w:space="0" w:color="000000" w:themeColor="text1"/>
-                  </w:tcBorders>
-                  <w:shd w:val="clear" w:color="auto" w:fill="D9D9D9" w:themeFill="background1" w:themeFillShade="D9"/>
-                </w:tcPr>
-                <w:p>
-                  <w:pPr>
-                    <w:pStyle w:val="Normal0"/>
-                  </w:pPr>
-                  <w:r>
-                    <w:t>8</w:t>
-                  </w:r>
-                </w:p>
-              </w:tc>
-              <w:tc>
-                <w:tcPr>
-                  <w:tcW w:w="570" w:type="dxa"/>
-                  <w:tcBorders>
-                    <w:top w:val="single" w:sz="8" w:space="0" w:color="000000" w:themeColor="text1"/>
-                    <w:left w:val="single" w:sz="8" w:space="0" w:color="000000" w:themeColor="text1"/>
-                    <w:bottom w:val="single" w:sz="8" w:space="0" w:color="000000" w:themeColor="text1"/>
-                    <w:right w:val="single" w:sz="8" w:space="0" w:color="000000" w:themeColor="text1"/>
-                  </w:tcBorders>
-                  <w:shd w:val="clear" w:color="auto" w:fill="D9D9D9" w:themeFill="background1" w:themeFillShade="D9"/>
-                </w:tcPr>
-                <w:p>
-                  <w:pPr>
-                    <w:pStyle w:val="Normal0"/>
-                  </w:pPr>
-                  <w:r>
-                    <w:t>5</w:t>
-                  </w:r>
-                </w:p>
-              </w:tc>
-              <w:tc>
-                <w:tcPr>
-                  <w:tcW w:w="5160" w:type="dxa"/>
-                  <w:tcBorders>
-                    <w:top w:val="single" w:sz="8" w:space="0" w:color="000000" w:themeColor="text1"/>
-                    <w:left w:val="single" w:sz="8" w:space="0" w:color="000000" w:themeColor="text1"/>
-                    <w:bottom w:val="single" w:sz="8" w:space="0" w:color="000000" w:themeColor="text1"/>
-                    <w:right w:val="single" w:sz="8" w:space="0" w:color="000000" w:themeColor="text1"/>
-                  </w:tcBorders>
-                  <w:shd w:val="clear" w:color="auto" w:fill="D9D9D9" w:themeFill="background1" w:themeFillShade="D9"/>
-                </w:tcPr>
-                <w:p>
-                  <w:pPr>
-                    <w:pStyle w:val="Normal0"/>
-                  </w:pPr>
-                  <w:r>
-                    <w:t>Datalab: Finalize App and User Experience</w:t>
+                  <w:proofErr w:type="spellStart"/>
+                  <w:r>
+                    <w:t>Datalab</w:t>
+                  </w:r>
+                  <w:proofErr w:type="spellEnd"/>
+                  <w:r>
+                    <w:t>: Finalize App and User Experience</w:t>
                   </w:r>
                 </w:p>
                 <w:p>
@@ -3824,7 +4063,25 @@
                 <w:sz w:val="20"/>
                 <w:szCs w:val="20"/>
               </w:rPr>
-              <w:t>On the datalab days, the students are asked to informally present their ideas and work to the lecturers in order to receive feedback and potential redirections.</w:t>
+              <w:t xml:space="preserve">On the </w:t>
+            </w:r>
+            <w:proofErr w:type="spellStart"/>
+            <w:r>
+              <w:rPr>
+                <w:rFonts w:ascii="Calibri" w:eastAsia="Calibri" w:hAnsi="Calibri" w:cs="Calibri"/>
+                <w:sz w:val="20"/>
+                <w:szCs w:val="20"/>
+              </w:rPr>
+              <w:t>datalab</w:t>
+            </w:r>
+            <w:proofErr w:type="spellEnd"/>
+            <w:r>
+              <w:rPr>
+                <w:rFonts w:ascii="Calibri" w:eastAsia="Calibri" w:hAnsi="Calibri" w:cs="Calibri"/>
+                <w:sz w:val="20"/>
+                <w:szCs w:val="20"/>
+              </w:rPr>
+              <w:t xml:space="preserve"> days, the students are asked to informally present their ideas and work to the lecturers in order to receive feedback and potential redirections.</w:t>
             </w:r>
           </w:p>
           <w:p>
@@ -4637,7 +4894,87 @@
           <w:sz w:val="22"/>
           <w:szCs w:val="22"/>
         </w:rPr>
-        <w:t>This may be interated upon: Client appreciation is a common metric to measure quality since it's the easiest and on the short-term the most important one. But strictly taken it's not part of the inherrent value of the product. The cause for this ambiguity is that the design and the process of getting there both need to be embedded in the final delivarable for assessment; how to caputre a dynamic process with an ad-hoc measurement</w:t>
+        <w:t xml:space="preserve">This may be </w:t>
+      </w:r>
+      <w:proofErr w:type="spellStart"/>
+      <w:r>
+        <w:rPr>
+          <w:rFonts w:ascii="Arial" w:eastAsia="Arial" w:hAnsi="Arial" w:cs="Arial"/>
+          <w:color w:val="000000"/>
+          <w:sz w:val="22"/>
+          <w:szCs w:val="22"/>
+        </w:rPr>
+        <w:t>interated</w:t>
+      </w:r>
+      <w:proofErr w:type="spellEnd"/>
+      <w:r>
+        <w:rPr>
+          <w:rFonts w:ascii="Arial" w:eastAsia="Arial" w:hAnsi="Arial" w:cs="Arial"/>
+          <w:color w:val="000000"/>
+          <w:sz w:val="22"/>
+          <w:szCs w:val="22"/>
+        </w:rPr>
+        <w:t xml:space="preserve"> upon: Client appreciation is a common metric to measure quality since it's the easiest and on the short-term the most important one. But strictly taken it's not part of the </w:t>
+      </w:r>
+      <w:proofErr w:type="spellStart"/>
+      <w:r>
+        <w:rPr>
+          <w:rFonts w:ascii="Arial" w:eastAsia="Arial" w:hAnsi="Arial" w:cs="Arial"/>
+          <w:color w:val="000000"/>
+          <w:sz w:val="22"/>
+          <w:szCs w:val="22"/>
+        </w:rPr>
+        <w:t>inherrent</w:t>
+      </w:r>
+      <w:proofErr w:type="spellEnd"/>
+      <w:r>
+        <w:rPr>
+          <w:rFonts w:ascii="Arial" w:eastAsia="Arial" w:hAnsi="Arial" w:cs="Arial"/>
+          <w:color w:val="000000"/>
+          <w:sz w:val="22"/>
+          <w:szCs w:val="22"/>
+        </w:rPr>
+        <w:t xml:space="preserve"> value of the product. The cause for this ambiguity is that the design and the process of getting there both need to be embedded in the final </w:t>
+      </w:r>
+      <w:proofErr w:type="spellStart"/>
+      <w:r>
+        <w:rPr>
+          <w:rFonts w:ascii="Arial" w:eastAsia="Arial" w:hAnsi="Arial" w:cs="Arial"/>
+          <w:color w:val="000000"/>
+          <w:sz w:val="22"/>
+          <w:szCs w:val="22"/>
+        </w:rPr>
+        <w:t>delivarable</w:t>
+      </w:r>
+      <w:proofErr w:type="spellEnd"/>
+      <w:r>
+        <w:rPr>
+          <w:rFonts w:ascii="Arial" w:eastAsia="Arial" w:hAnsi="Arial" w:cs="Arial"/>
+          <w:color w:val="000000"/>
+          <w:sz w:val="22"/>
+          <w:szCs w:val="22"/>
+        </w:rPr>
+        <w:t xml:space="preserve"> for assessment; how to </w:t>
+      </w:r>
+      <w:proofErr w:type="spellStart"/>
+      <w:r>
+        <w:rPr>
+          <w:rFonts w:ascii="Arial" w:eastAsia="Arial" w:hAnsi="Arial" w:cs="Arial"/>
+          <w:color w:val="000000"/>
+          <w:sz w:val="22"/>
+          <w:szCs w:val="22"/>
+        </w:rPr>
+        <w:t>caputre</w:t>
+      </w:r>
+      <w:proofErr w:type="spellEnd"/>
+      <w:r>
+        <w:rPr>
+          <w:rFonts w:ascii="Arial" w:eastAsia="Arial" w:hAnsi="Arial" w:cs="Arial"/>
+          <w:color w:val="000000"/>
+          <w:sz w:val="22"/>
+          <w:szCs w:val="22"/>
+        </w:rPr>
+        <w:t xml:space="preserve"> a dynamic process with an ad-hoc measurement</w:t>
       </w:r>
     </w:p>
   </w:comment>
@@ -7025,9 +7362,12 @@
 </file>
 
 <file path=customXml/item2.xml><?xml version="1.0" encoding="utf-8"?>
-<p:properties xmlns:p="http://schemas.microsoft.com/office/2006/metadata/properties" xmlns:xsi="http://www.w3.org/2001/XMLSchema-instance" xmlns:pc="http://schemas.microsoft.com/office/infopath/2007/PartnerControls">
-  <documentManagement/>
-</p:properties>
+<?mso-contentType ?>
+<FormTemplates xmlns="http://schemas.microsoft.com/sharepoint/v3/contenttype/forms">
+  <Display>DocumentLibraryForm</Display>
+  <Edit>DocumentLibraryForm</Edit>
+  <New>DocumentLibraryForm</New>
+</FormTemplates>
 </file>
 
 <file path=customXml/item3.xml><?xml version="1.0" encoding="utf-8"?>
@@ -7215,12 +7555,9 @@
 </file>
 
 <file path=customXml/item4.xml><?xml version="1.0" encoding="utf-8"?>
-<?mso-contentType ?>
-<FormTemplates xmlns="http://schemas.microsoft.com/sharepoint/v3/contenttype/forms">
-  <Display>DocumentLibraryForm</Display>
-  <Edit>DocumentLibraryForm</Edit>
-  <New>DocumentLibraryForm</New>
-</FormTemplates>
+<p:properties xmlns:p="http://schemas.microsoft.com/office/2006/metadata/properties" xmlns:xsi="http://www.w3.org/2001/XMLSchema-instance" xmlns:pc="http://schemas.microsoft.com/office/infopath/2007/PartnerControls">
+  <documentManagement/>
+</p:properties>
 </file>
 
 <file path=customXml/itemProps1.xml><?xml version="1.0" encoding="utf-8"?>
@@ -7233,10 +7570,9 @@
 </file>
 
 <file path=customXml/itemProps2.xml><?xml version="1.0" encoding="utf-8"?>
-<ds:datastoreItem xmlns:ds="http://schemas.openxmlformats.org/officeDocument/2006/customXml" ds:itemID="{DDF57990-4A1D-4A8F-ABE0-E0EAE0B7853A}">
+<ds:datastoreItem xmlns:ds="http://schemas.openxmlformats.org/officeDocument/2006/customXml" ds:itemID="{1906D0AC-4D82-4418-889A-753234FEFEF4}">
   <ds:schemaRefs>
-    <ds:schemaRef ds:uri="http://schemas.microsoft.com/office/2006/metadata/properties"/>
-    <ds:schemaRef ds:uri="http://schemas.microsoft.com/office/infopath/2007/PartnerControls"/>
+    <ds:schemaRef ds:uri="http://schemas.microsoft.com/sharepoint/v3/contenttype/forms"/>
   </ds:schemaRefs>
 </ds:datastoreItem>
 </file>
@@ -7260,9 +7596,10 @@
 </file>
 
 <file path=customXml/itemProps4.xml><?xml version="1.0" encoding="utf-8"?>
-<ds:datastoreItem xmlns:ds="http://schemas.openxmlformats.org/officeDocument/2006/customXml" ds:itemID="{1906D0AC-4D82-4418-889A-753234FEFEF4}">
+<ds:datastoreItem xmlns:ds="http://schemas.openxmlformats.org/officeDocument/2006/customXml" ds:itemID="{DDF57990-4A1D-4A8F-ABE0-E0EAE0B7853A}">
   <ds:schemaRefs>
-    <ds:schemaRef ds:uri="http://schemas.microsoft.com/sharepoint/v3/contenttype/forms"/>
+    <ds:schemaRef ds:uri="http://schemas.microsoft.com/office/2006/metadata/properties"/>
+    <ds:schemaRef ds:uri="http://schemas.microsoft.com/office/infopath/2007/PartnerControls"/>
   </ds:schemaRefs>
 </ds:datastoreItem>
 </file>
</xml_diff>

<commit_message>
Update Module description - HCAI_TQP-iteration.docx
</commit_message>
<xml_diff>
--- a/docs/Study Content/Human-Centered Artificial Intelligence/Assets/Module description - HCAI_TQP-iteration.docx
+++ b/docs/Study Content/Human-Centered Artificial Intelligence/Assets/Module description - HCAI_TQP-iteration.docx
@@ -887,9 +887,18 @@
             <w:r>
               <w:rPr>
                 <w:rFonts w:ascii="Open Sans" w:eastAsia="Open Sans" w:hAnsi="Open Sans" w:cs="Open Sans"/>
-                <w:color w:val="000000"/>
                 <w:sz w:val="18"/>
                 <w:szCs w:val="18"/>
+                <w:lang w:val="en-NL"/>
+              </w:rPr>
+              <w:t xml:space="preserve"> to create a valuable holistic user experience</w:t>
+            </w:r>
+            <w:r>
+              <w:rPr>
+                <w:rFonts w:ascii="Open Sans" w:eastAsia="Open Sans" w:hAnsi="Open Sans" w:cs="Open Sans"/>
+                <w:color w:val="000000"/>
+                <w:sz w:val="18"/>
+                <w:szCs w:val="18"/>
               </w:rPr>
               <w:t>.</w:t>
             </w:r>
@@ -925,45 +934,123 @@
                 <w:sz w:val="20"/>
                 <w:szCs w:val="20"/>
               </w:rPr>
-              <w:t>Specifically, the student can:</w:t>
-            </w:r>
-          </w:p>
-          <w:p>
-            <w:pPr>
-              <w:pStyle w:val="Normal0"/>
-              <w:rPr>
-                <w:rFonts w:ascii="Calibri" w:eastAsia="Calibri" w:hAnsi="Calibri" w:cs="Calibri"/>
-                <w:color w:val="000000"/>
-                <w:sz w:val="20"/>
-                <w:szCs w:val="20"/>
-              </w:rPr>
-            </w:pPr>
-            <w:r>
-              <w:rPr>
-                <w:rFonts w:ascii="Calibri" w:eastAsia="Calibri" w:hAnsi="Calibri" w:cs="Calibri"/>
-                <w:color w:val="000000"/>
-                <w:sz w:val="20"/>
-                <w:szCs w:val="20"/>
-              </w:rPr>
-              <w:t xml:space="preserve">1) develop a wireframe prototype using various </w:t>
-            </w:r>
-            <w:r>
-              <w:rPr>
-                <w:rFonts w:ascii="Calibri" w:eastAsia="Calibri" w:hAnsi="Calibri" w:cs="Calibri"/>
-                <w:color w:val="000000"/>
-                <w:sz w:val="20"/>
-                <w:szCs w:val="20"/>
-              </w:rPr>
-              <w:t xml:space="preserve">iterative testing methodologies, </w:t>
-            </w:r>
-            <w:r>
-              <w:rPr>
-                <w:rFonts w:ascii="Calibri" w:eastAsia="Calibri" w:hAnsi="Calibri" w:cs="Calibri"/>
-                <w:color w:val="000000"/>
-                <w:sz w:val="20"/>
-                <w:szCs w:val="20"/>
-              </w:rPr>
-              <w:t>design techniques and processes</w:t>
+              <w:t>Specifically, the student</w:t>
+            </w:r>
+            <w:r>
+              <w:rPr>
+                <w:rFonts w:ascii="Calibri" w:eastAsia="Calibri" w:hAnsi="Calibri" w:cs="Calibri"/>
+                <w:b/>
+                <w:color w:val="000000"/>
+                <w:sz w:val="20"/>
+                <w:szCs w:val="20"/>
+                <w:lang w:val="en-NL"/>
+              </w:rPr>
+              <w:t>s</w:t>
+            </w:r>
+            <w:r>
+              <w:rPr>
+                <w:rFonts w:ascii="Calibri" w:eastAsia="Calibri" w:hAnsi="Calibri" w:cs="Calibri"/>
+                <w:b/>
+                <w:color w:val="000000"/>
+                <w:sz w:val="20"/>
+                <w:szCs w:val="20"/>
+              </w:rPr>
+              <w:t xml:space="preserve"> can:</w:t>
+            </w:r>
+          </w:p>
+          <w:p>
+            <w:pPr>
+              <w:pStyle w:val="Normal0"/>
+              <w:rPr>
+                <w:rFonts w:ascii="Calibri" w:eastAsia="Calibri" w:hAnsi="Calibri" w:cs="Calibri"/>
+                <w:color w:val="000000"/>
+                <w:sz w:val="20"/>
+                <w:szCs w:val="20"/>
+              </w:rPr>
+            </w:pPr>
+            <w:r>
+              <w:rPr>
+                <w:rFonts w:ascii="Calibri" w:eastAsia="Calibri" w:hAnsi="Calibri" w:cs="Calibri"/>
+                <w:color w:val="000000"/>
+                <w:sz w:val="20"/>
+                <w:szCs w:val="20"/>
+              </w:rPr>
+              <w:t xml:space="preserve">1) develop a wireframe prototype </w:t>
+            </w:r>
+            <w:r>
+              <w:rPr>
+                <w:rFonts w:ascii="Calibri" w:eastAsia="Calibri" w:hAnsi="Calibri" w:cs="Calibri"/>
+                <w:color w:val="000000"/>
+                <w:sz w:val="20"/>
+                <w:szCs w:val="20"/>
+                <w:lang w:val="en-NL"/>
+              </w:rPr>
+              <w:t>by applying</w:t>
+            </w:r>
+            <w:r>
+              <w:rPr>
+                <w:rFonts w:ascii="Calibri" w:eastAsia="Calibri" w:hAnsi="Calibri" w:cs="Calibri"/>
+                <w:color w:val="000000"/>
+                <w:sz w:val="20"/>
+                <w:szCs w:val="20"/>
+              </w:rPr>
+              <w:t xml:space="preserve"> various </w:t>
+            </w:r>
+            <w:r>
+              <w:rPr>
+                <w:rFonts w:ascii="Calibri" w:eastAsia="Calibri" w:hAnsi="Calibri" w:cs="Calibri"/>
+                <w:color w:val="000000"/>
+                <w:sz w:val="20"/>
+                <w:szCs w:val="20"/>
+              </w:rPr>
+              <w:t>iterative testing methodologies</w:t>
+            </w:r>
+            <w:r>
+              <w:rPr>
+                <w:rFonts w:ascii="Calibri" w:eastAsia="Calibri" w:hAnsi="Calibri" w:cs="Calibri"/>
+                <w:color w:val="000000"/>
+                <w:sz w:val="20"/>
+                <w:szCs w:val="20"/>
+                <w:lang w:val="en-NL"/>
+              </w:rPr>
+              <w:t xml:space="preserve"> and,</w:t>
+            </w:r>
+            <w:r>
+              <w:rPr>
+                <w:rFonts w:ascii="Calibri" w:eastAsia="Calibri" w:hAnsi="Calibri" w:cs="Calibri"/>
+                <w:color w:val="000000"/>
+                <w:sz w:val="20"/>
+                <w:szCs w:val="20"/>
+              </w:rPr>
+              <w:t xml:space="preserve"> </w:t>
+            </w:r>
+            <w:r>
+              <w:rPr>
+                <w:rFonts w:ascii="Calibri" w:eastAsia="Calibri" w:hAnsi="Calibri" w:cs="Calibri"/>
+                <w:color w:val="000000"/>
+                <w:sz w:val="20"/>
+                <w:szCs w:val="20"/>
+              </w:rPr>
+              <w:t>design</w:t>
+            </w:r>
+            <w:r>
+              <w:rPr>
+                <w:rFonts w:ascii="Calibri" w:eastAsia="Calibri" w:hAnsi="Calibri" w:cs="Calibri"/>
+                <w:color w:val="000000"/>
+                <w:sz w:val="20"/>
+                <w:szCs w:val="20"/>
+                <w:lang w:val="en-NL"/>
+              </w:rPr>
+              <w:t>-</w:t>
+            </w:r>
+            <w:r>
+              <w:rPr>
+                <w:rFonts w:ascii="Calibri" w:eastAsia="Calibri" w:hAnsi="Calibri" w:cs="Calibri"/>
+                <w:color w:val="000000"/>
+                <w:sz w:val="20"/>
+                <w:szCs w:val="20"/>
+              </w:rPr>
+              <w:t xml:space="preserve"> techniques and processes</w:t>
             </w:r>
             <w:r>
               <w:rPr>
@@ -1000,17 +1087,48 @@
                 <w:color w:val="000000"/>
                 <w:sz w:val="20"/>
                 <w:szCs w:val="20"/>
-              </w:rPr>
-              <w:t>explicitly</w:t>
-            </w:r>
-            <w:r>
-              <w:rPr>
-                <w:rFonts w:ascii="Calibri" w:eastAsia="Calibri" w:hAnsi="Calibri" w:cs="Calibri"/>
-                <w:color w:val="000000"/>
-                <w:sz w:val="20"/>
-                <w:szCs w:val="20"/>
-              </w:rPr>
-              <w:t xml:space="preserve"> involving stakeholders in the design and testing of application</w:t>
+                <w:lang w:val="en-NL"/>
+              </w:rPr>
+              <w:t>d</w:t>
+            </w:r>
+            <w:proofErr w:type="spellStart"/>
+            <w:r>
+              <w:rPr>
+                <w:rFonts w:ascii="Calibri" w:eastAsia="Calibri" w:hAnsi="Calibri" w:cs="Calibri"/>
+                <w:color w:val="000000"/>
+                <w:sz w:val="20"/>
+                <w:szCs w:val="20"/>
+              </w:rPr>
+              <w:t>esign</w:t>
+            </w:r>
+            <w:proofErr w:type="spellEnd"/>
+            <w:r>
+              <w:rPr>
+                <w:rFonts w:ascii="Calibri" w:eastAsia="Calibri" w:hAnsi="Calibri" w:cs="Calibri"/>
+                <w:color w:val="000000"/>
+                <w:sz w:val="20"/>
+                <w:szCs w:val="20"/>
+              </w:rPr>
+              <w:t xml:space="preserve"> whilst explicitly involving stakeholders</w:t>
+            </w:r>
+            <w:r>
+              <w:rPr>
+                <w:rFonts w:ascii="Calibri" w:eastAsia="Calibri" w:hAnsi="Calibri" w:cs="Calibri"/>
+                <w:color w:val="000000"/>
+                <w:sz w:val="20"/>
+                <w:szCs w:val="20"/>
+                <w:lang w:val="en-NL"/>
+              </w:rPr>
+              <w:t>(users &amp; clients)</w:t>
+            </w:r>
+            <w:r>
+              <w:rPr>
+                <w:rFonts w:ascii="Calibri" w:eastAsia="Calibri" w:hAnsi="Calibri" w:cs="Calibri"/>
+                <w:color w:val="000000"/>
+                <w:sz w:val="20"/>
+                <w:szCs w:val="20"/>
+              </w:rPr>
+              <w:t xml:space="preserve"> in the design and testing of the prototype</w:t>
             </w:r>
             <w:r>
               <w:rPr>
@@ -1039,7 +1157,45 @@
                 <w:sz w:val="20"/>
                 <w:szCs w:val="20"/>
               </w:rPr>
-              <w:t>3) create a remote user test from his wireframe prototype</w:t>
+              <w:t xml:space="preserve">3) create a user test </w:t>
+            </w:r>
+            <w:r>
+              <w:rPr>
+                <w:rFonts w:ascii="Calibri" w:eastAsia="Calibri" w:hAnsi="Calibri" w:cs="Calibri"/>
+                <w:color w:val="000000"/>
+                <w:sz w:val="20"/>
+                <w:szCs w:val="20"/>
+                <w:lang w:val="en-NL"/>
+              </w:rPr>
+              <w:t>for</w:t>
+            </w:r>
+            <w:r>
+              <w:rPr>
+                <w:rFonts w:ascii="Calibri" w:eastAsia="Calibri" w:hAnsi="Calibri" w:cs="Calibri"/>
+                <w:color w:val="000000"/>
+                <w:sz w:val="20"/>
+                <w:szCs w:val="20"/>
+              </w:rPr>
+              <w:t xml:space="preserve"> </w:t>
+            </w:r>
+            <w:r>
+              <w:rPr>
+                <w:rFonts w:ascii="Calibri" w:eastAsia="Calibri" w:hAnsi="Calibri" w:cs="Calibri"/>
+                <w:color w:val="000000"/>
+                <w:sz w:val="20"/>
+                <w:szCs w:val="20"/>
+                <w:lang w:val="en-NL"/>
+              </w:rPr>
+              <w:t>their</w:t>
+            </w:r>
+            <w:r>
+              <w:rPr>
+                <w:rFonts w:ascii="Calibri" w:eastAsia="Calibri" w:hAnsi="Calibri" w:cs="Calibri"/>
+                <w:color w:val="000000"/>
+                <w:sz w:val="20"/>
+                <w:szCs w:val="20"/>
+              </w:rPr>
+              <w:t xml:space="preserve"> wireframe prototype</w:t>
             </w:r>
             <w:r>
               <w:rPr>
@@ -1118,6 +1274,16 @@
                 <w:szCs w:val="20"/>
               </w:rPr>
               <w:t>5) design for and communicate about various disruptive technology risks</w:t>
+            </w:r>
+            <w:r>
+              <w:rPr>
+                <w:rFonts w:ascii="Calibri" w:eastAsia="Calibri" w:hAnsi="Calibri" w:cs="Calibri"/>
+                <w:color w:val="000000"/>
+                <w:sz w:val="20"/>
+                <w:szCs w:val="20"/>
+                <w:lang w:val="en-NL"/>
+              </w:rPr>
+              <w:t xml:space="preserve"> in the context of their application</w:t>
             </w:r>
             <w:r>
               <w:rPr>
@@ -1407,7 +1573,7 @@
                 <w:sz w:val="20"/>
                 <w:szCs w:val="20"/>
               </w:rPr>
-              <w:t xml:space="preserve">. Only Data Science Analytics and Research Methods and Project Management competencies were included. Having an S at the start of a code means applying competencies is required here, a K at the start of a code means only a knowledge competency level is </w:t>
+              <w:t xml:space="preserve">. Only Data Science Analytics and </w:t>
             </w:r>
             <w:r>
               <w:rPr>
@@ -1417,7 +1583,7 @@
                 <w:szCs w:val="20"/>
               </w:rPr>
               <w:lastRenderedPageBreak/>
-              <w:t>required compared to its counterpart code (e.g. </w:t>
+              <w:t>Research Methods and Project Management competencies were included. Having an S at the start of a code means applying competencies is required here, a K at the start of a code means only a knowledge competency level is required compared to its counterpart code (e.g. </w:t>
             </w:r>
             <w:r>
               <w:rPr>
@@ -1662,27 +1828,7 @@
                 <w:sz w:val="20"/>
                 <w:szCs w:val="20"/>
               </w:rPr>
-              <w:t>and </w:t>
-            </w:r>
-            <w:proofErr w:type="spellStart"/>
-            <w:r>
-              <w:rPr>
-                <w:rFonts w:ascii="Calibri" w:eastAsia="Calibri" w:hAnsi="Calibri" w:cs="Calibri"/>
-                <w:color w:val="000000"/>
-                <w:sz w:val="20"/>
-                <w:szCs w:val="20"/>
-              </w:rPr>
-              <w:t>Datalab</w:t>
-            </w:r>
-            <w:proofErr w:type="spellEnd"/>
-            <w:r>
-              <w:rPr>
-                <w:rFonts w:ascii="Calibri" w:eastAsia="Calibri" w:hAnsi="Calibri" w:cs="Calibri"/>
-                <w:color w:val="000000"/>
-                <w:sz w:val="20"/>
-                <w:szCs w:val="20"/>
-              </w:rPr>
-              <w:t> material produced or curated by the lecturers. </w:t>
+              <w:t>and Datalab material produced or curated by the lecturers. </w:t>
             </w:r>
           </w:p>
           <w:p>
@@ -2843,15 +2989,7 @@
                     <w:pStyle w:val="Normal0"/>
                   </w:pPr>
                   <w:r>
-                    <w:t xml:space="preserve">Responsible AI </w:t>
-                  </w:r>
-                  <w:proofErr w:type="spellStart"/>
-                  <w:r>
-                    <w:t>Datalab</w:t>
-                  </w:r>
-                  <w:proofErr w:type="spellEnd"/>
-                  <w:r>
-                    <w:t xml:space="preserve"> Discussion</w:t>
+                    <w:t>Responsible AI Datalab Discussion</w:t>
                   </w:r>
                 </w:p>
                 <w:p>
@@ -3219,6 +3357,7 @@
                     <w:rPr>
                       <w:color w:val="000000"/>
                     </w:rPr>
+                    <w:lastRenderedPageBreak/>
                     <w:t xml:space="preserve">Proto.io tutorial: </w:t>
                   </w:r>
                   <w:hyperlink r:id="rId15" w:history="1">
@@ -3314,13 +3453,8 @@
                   <w:pPr>
                     <w:pStyle w:val="Normal0"/>
                   </w:pPr>
-                  <w:proofErr w:type="spellStart"/>
-                  <w:r>
-                    <w:t>Datalab</w:t>
-                  </w:r>
-                  <w:proofErr w:type="spellEnd"/>
-                  <w:r>
-                    <w:t>: Build a wireframe - Concepting</w:t>
+                  <w:r>
+                    <w:t>Datalab: Build a wireframe - Concepting</w:t>
                   </w:r>
                 </w:p>
                 <w:p>
@@ -3337,15 +3471,7 @@
                   </w:r>
                   <w:proofErr w:type="spellEnd"/>
                   <w:r>
-                    <w:t xml:space="preserve"> of </w:t>
-                  </w:r>
-                  <w:proofErr w:type="spellStart"/>
-                  <w:r>
-                    <w:t>Ozz</w:t>
-                  </w:r>
-                  <w:proofErr w:type="spellEnd"/>
-                  <w:r>
-                    <w:t xml:space="preserve"> workshop</w:t>
+                    <w:t xml:space="preserve"> of Ozz workshop</w:t>
                   </w:r>
                 </w:p>
                 <w:p>
@@ -3593,13 +3719,8 @@
                   <w:pPr>
                     <w:pStyle w:val="Normal0"/>
                   </w:pPr>
-                  <w:proofErr w:type="spellStart"/>
-                  <w:r>
-                    <w:t>Datalab</w:t>
-                  </w:r>
-                  <w:proofErr w:type="spellEnd"/>
-                  <w:r>
-                    <w:t xml:space="preserve">: </w:t>
+                  <w:r>
+                    <w:t xml:space="preserve">Datalab: </w:t>
                   </w:r>
                   <w:r>
                     <w:t>A/B Testing of Vertical Slice</w:t>
@@ -3949,13 +4070,8 @@
                   <w:pPr>
                     <w:pStyle w:val="Normal0"/>
                   </w:pPr>
-                  <w:proofErr w:type="spellStart"/>
-                  <w:r>
-                    <w:t>Datalab</w:t>
-                  </w:r>
-                  <w:proofErr w:type="spellEnd"/>
-                  <w:r>
-                    <w:t>: Finalize App and User Experience</w:t>
+                  <w:r>
+                    <w:t>Datalab: Finalize App and User Experience</w:t>
                   </w:r>
                 </w:p>
                 <w:p>
@@ -7356,21 +7472,6 @@
 </file>
 
 <file path=customXml/item1.xml><?xml version="1.0" encoding="utf-8"?>
-<go:gDocsCustomXmlDataStorage xmlns:go="http://customooxmlschemas.google.com/" xmlns:r="http://schemas.openxmlformats.org/officeDocument/2006/relationships">
-  <go:docsCustomData xmlns:go="http://customooxmlschemas.google.com/" roundtripDataSignature="AMtx7miGdGfvPel6iqLSF/8z8hWIKMIFeg==">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</go:docsCustomData>
-</go:gDocsCustomXmlDataStorage>
-</file>
-
-<file path=customXml/item2.xml><?xml version="1.0" encoding="utf-8"?>
-<?mso-contentType ?>
-<FormTemplates xmlns="http://schemas.microsoft.com/sharepoint/v3/contenttype/forms">
-  <Display>DocumentLibraryForm</Display>
-  <Edit>DocumentLibraryForm</Edit>
-  <New>DocumentLibraryForm</New>
-</FormTemplates>
-</file>
-
-<file path=customXml/item3.xml><?xml version="1.0" encoding="utf-8"?>
 <ct:contentTypeSchema xmlns:ct="http://schemas.microsoft.com/office/2006/metadata/contentType" xmlns:ma="http://schemas.microsoft.com/office/2006/metadata/properties/metaAttributes" ct:_="" ma:_="" ma:contentTypeName="Document" ma:contentTypeID="0x010100DB06FA0A2AD4DA488583749EC2534234" ma:contentTypeVersion="10" ma:contentTypeDescription="Create a new document." ma:contentTypeScope="" ma:versionID="a3671d74e0eb0f6846fb2ca4e540a989">
   <xsd:schema xmlns:xsd="http://www.w3.org/2001/XMLSchema" xmlns:xs="http://www.w3.org/2001/XMLSchema" xmlns:p="http://schemas.microsoft.com/office/2006/metadata/properties" xmlns:ns2="60348849-ecd6-40c5-8069-7b4f665118aa" targetNamespace="http://schemas.microsoft.com/office/2006/metadata/properties" ma:root="true" ma:fieldsID="9f3bc46a275bf689f02292602a2006a9" ns2:_="">
     <xsd:import namespace="60348849-ecd6-40c5-8069-7b4f665118aa"/>
@@ -7554,6 +7655,21 @@
 </ct:contentTypeSchema>
 </file>
 
+<file path=customXml/item2.xml><?xml version="1.0" encoding="utf-8"?>
+<?mso-contentType ?>
+<FormTemplates xmlns="http://schemas.microsoft.com/sharepoint/v3/contenttype/forms">
+  <Display>DocumentLibraryForm</Display>
+  <Edit>DocumentLibraryForm</Edit>
+  <New>DocumentLibraryForm</New>
+</FormTemplates>
+</file>
+
+<file path=customXml/item3.xml><?xml version="1.0" encoding="utf-8"?>
+<go:gDocsCustomXmlDataStorage xmlns:go="http://customooxmlschemas.google.com/" xmlns:r="http://schemas.openxmlformats.org/officeDocument/2006/relationships">
+  <go:docsCustomData xmlns:go="http://customooxmlschemas.google.com/" roundtripDataSignature="AMtx7miGdGfvPel6iqLSF/8z8hWIKMIFeg==">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</go:docsCustomData>
+</go:gDocsCustomXmlDataStorage>
+</file>
+
 <file path=customXml/item4.xml><?xml version="1.0" encoding="utf-8"?>
 <p:properties xmlns:p="http://schemas.microsoft.com/office/2006/metadata/properties" xmlns:xsi="http://www.w3.org/2001/XMLSchema-instance" xmlns:pc="http://schemas.microsoft.com/office/infopath/2007/PartnerControls">
   <documentManagement/>
@@ -7561,23 +7677,6 @@
 </file>
 
 <file path=customXml/itemProps1.xml><?xml version="1.0" encoding="utf-8"?>
-<ds:datastoreItem xmlns:ds="http://schemas.openxmlformats.org/officeDocument/2006/customXml" ds:itemID="{11111111-1234-1234-1234-123412341234}">
-  <ds:schemaRefs>
-    <ds:schemaRef ds:uri="http://customooxmlschemas.google.com/"/>
-    <ds:schemaRef ds:uri="http://schemas.openxmlformats.org/officeDocument/2006/relationships"/>
-  </ds:schemaRefs>
-</ds:datastoreItem>
-</file>
-
-<file path=customXml/itemProps2.xml><?xml version="1.0" encoding="utf-8"?>
-<ds:datastoreItem xmlns:ds="http://schemas.openxmlformats.org/officeDocument/2006/customXml" ds:itemID="{1906D0AC-4D82-4418-889A-753234FEFEF4}">
-  <ds:schemaRefs>
-    <ds:schemaRef ds:uri="http://schemas.microsoft.com/sharepoint/v3/contenttype/forms"/>
-  </ds:schemaRefs>
-</ds:datastoreItem>
-</file>
-
-<file path=customXml/itemProps3.xml><?xml version="1.0" encoding="utf-8"?>
 <ds:datastoreItem xmlns:ds="http://schemas.openxmlformats.org/officeDocument/2006/customXml" ds:itemID="{B7BD35D9-DC0F-4313-B7DB-4FCA1640B108}">
   <ds:schemaRefs>
     <ds:schemaRef ds:uri="http://schemas.microsoft.com/office/2006/metadata/contentType"/>
@@ -7595,6 +7694,23 @@
 </ds:datastoreItem>
 </file>
 
+<file path=customXml/itemProps2.xml><?xml version="1.0" encoding="utf-8"?>
+<ds:datastoreItem xmlns:ds="http://schemas.openxmlformats.org/officeDocument/2006/customXml" ds:itemID="{1906D0AC-4D82-4418-889A-753234FEFEF4}">
+  <ds:schemaRefs>
+    <ds:schemaRef ds:uri="http://schemas.microsoft.com/sharepoint/v3/contenttype/forms"/>
+  </ds:schemaRefs>
+</ds:datastoreItem>
+</file>
+
+<file path=customXml/itemProps3.xml><?xml version="1.0" encoding="utf-8"?>
+<ds:datastoreItem xmlns:ds="http://schemas.openxmlformats.org/officeDocument/2006/customXml" ds:itemID="{11111111-1234-1234-1234-123412341234}">
+  <ds:schemaRefs>
+    <ds:schemaRef ds:uri="http://customooxmlschemas.google.com/"/>
+    <ds:schemaRef ds:uri="http://schemas.openxmlformats.org/officeDocument/2006/relationships"/>
+  </ds:schemaRefs>
+</ds:datastoreItem>
+</file>
+
 <file path=customXml/itemProps4.xml><?xml version="1.0" encoding="utf-8"?>
 <ds:datastoreItem xmlns:ds="http://schemas.openxmlformats.org/officeDocument/2006/customXml" ds:itemID="{DDF57990-4A1D-4A8F-ABE0-E0EAE0B7853A}">
   <ds:schemaRefs>

</xml_diff>